<commit_message>
Diagramme de classes modifié
</commit_message>
<xml_diff>
--- a/Diagrammes/partie1_rapport (1).docx
+++ b/Diagrammes/partie1_rapport (1).docx
@@ -3053,10 +3053,8 @@
       <w:r>
         <w:br w:type="page"/>
       </w:r>
-      <w:bookmarkStart w:id="0" w:name="_GoBack"/>
-      <w:bookmarkEnd w:id="0"/>
-    </w:p>
-    <w:bookmarkStart w:id="1" w:name="_Toc374878960"/>
+    </w:p>
+    <w:bookmarkStart w:id="0" w:name="_Toc374878960"/>
     <w:p>
       <w:pPr>
         <w:pStyle w:val="Titre1"/>
@@ -3209,7 +3207,7 @@
         </w:rPr>
         <w:t>Introduction</w:t>
       </w:r>
-      <w:bookmarkEnd w:id="1"/>
+      <w:bookmarkEnd w:id="0"/>
     </w:p>
     <w:p/>
     <w:p/>
@@ -3496,7 +3494,7 @@
         <w:br w:type="page"/>
       </w:r>
     </w:p>
-    <w:bookmarkStart w:id="2" w:name="_Toc374878961"/>
+    <w:bookmarkStart w:id="1" w:name="_Toc374878961"/>
     <w:p>
       <w:pPr>
         <w:pStyle w:val="Titre1"/>
@@ -3660,7 +3658,7 @@
         </w:rPr>
         <w:t>nalyse des besoins</w:t>
       </w:r>
-      <w:bookmarkEnd w:id="2"/>
+      <w:bookmarkEnd w:id="1"/>
     </w:p>
     <w:p>
       <w:pPr>
@@ -3712,11 +3710,11 @@
           <w:numId w:val="1"/>
         </w:numPr>
       </w:pPr>
-      <w:bookmarkStart w:id="3" w:name="_Toc374878962"/>
+      <w:bookmarkStart w:id="2" w:name="_Toc374878962"/>
       <w:r>
         <w:t>Sous système gestion des médias</w:t>
       </w:r>
-      <w:bookmarkEnd w:id="3"/>
+      <w:bookmarkEnd w:id="2"/>
     </w:p>
     <w:p>
       <w:pPr>
@@ -3737,11 +3735,11 @@
           <w:numId w:val="1"/>
         </w:numPr>
       </w:pPr>
-      <w:bookmarkStart w:id="4" w:name="_Toc374878963"/>
+      <w:bookmarkStart w:id="3" w:name="_Toc374878963"/>
       <w:r>
         <w:t>Diagramme de cas d’utilisation</w:t>
       </w:r>
-      <w:bookmarkEnd w:id="4"/>
+      <w:bookmarkEnd w:id="3"/>
     </w:p>
     <w:p>
       <w:r>
@@ -3805,27 +3803,14 @@
                             <w:r>
                               <w:t xml:space="preserve">Figure </w:t>
                             </w:r>
-                            <w:r>
-                              <w:fldChar w:fldCharType="begin"/>
-                            </w:r>
-                            <w:r>
-                              <w:instrText xml:space="preserve"> SEQ Figure \* ARABIC </w:instrText>
-                            </w:r>
-                            <w:r>
-                              <w:fldChar w:fldCharType="separate"/>
-                            </w:r>
-                            <w:r>
-                              <w:rPr>
-                                <w:noProof/>
-                              </w:rPr>
-                              <w:t>1</w:t>
-                            </w:r>
-                            <w:r>
-                              <w:rPr>
-                                <w:noProof/>
-                              </w:rPr>
-                              <w:fldChar w:fldCharType="end"/>
-                            </w:r>
+                            <w:fldSimple w:instr=" SEQ Figure \* ARABIC ">
+                              <w:r>
+                                <w:rPr>
+                                  <w:noProof/>
+                                </w:rPr>
+                                <w:t>1</w:t>
+                              </w:r>
+                            </w:fldSimple>
                             <w:r>
                               <w:t xml:space="preserve"> - Diagramme de CU, SS médias</w:t>
                             </w:r>
@@ -4025,11 +4010,11 @@
           <w:numId w:val="1"/>
         </w:numPr>
       </w:pPr>
-      <w:bookmarkStart w:id="5" w:name="_Toc374878964"/>
+      <w:bookmarkStart w:id="4" w:name="_Toc374878964"/>
       <w:r>
         <w:t>Diagrammes d’activité</w:t>
       </w:r>
-      <w:bookmarkEnd w:id="5"/>
+      <w:bookmarkEnd w:id="4"/>
     </w:p>
     <w:p>
       <w:pPr>
@@ -4210,27 +4195,14 @@
                             <w:r>
                               <w:t xml:space="preserve">Figure </w:t>
                             </w:r>
-                            <w:r>
-                              <w:fldChar w:fldCharType="begin"/>
-                            </w:r>
-                            <w:r>
-                              <w:instrText xml:space="preserve"> SEQ Figure \* ARABIC </w:instrText>
-                            </w:r>
-                            <w:r>
-                              <w:fldChar w:fldCharType="separate"/>
-                            </w:r>
-                            <w:r>
-                              <w:rPr>
-                                <w:noProof/>
-                              </w:rPr>
-                              <w:t>2</w:t>
-                            </w:r>
-                            <w:r>
-                              <w:rPr>
-                                <w:noProof/>
-                              </w:rPr>
-                              <w:fldChar w:fldCharType="end"/>
-                            </w:r>
+                            <w:fldSimple w:instr=" SEQ Figure \* ARABIC ">
+                              <w:r>
+                                <w:rPr>
+                                  <w:noProof/>
+                                </w:rPr>
+                                <w:t>2</w:t>
+                              </w:r>
+                            </w:fldSimple>
                             <w:r>
                               <w:t xml:space="preserve"> - Diagramme d'activité : </w:t>
                             </w:r>
@@ -4375,12 +4347,12 @@
           <w:numId w:val="1"/>
         </w:numPr>
       </w:pPr>
-      <w:bookmarkStart w:id="6" w:name="_Toc374878965"/>
+      <w:bookmarkStart w:id="5" w:name="_Toc374878965"/>
       <w:r>
         <w:lastRenderedPageBreak/>
         <w:t>Maquettes d’écran</w:t>
       </w:r>
-      <w:bookmarkEnd w:id="6"/>
+      <w:bookmarkEnd w:id="5"/>
     </w:p>
     <w:p>
       <w:pPr>
@@ -4643,12 +4615,12 @@
           <w:numId w:val="1"/>
         </w:numPr>
       </w:pPr>
-      <w:bookmarkStart w:id="7" w:name="_Toc374878966"/>
+      <w:bookmarkStart w:id="6" w:name="_Toc374878966"/>
       <w:r>
         <w:lastRenderedPageBreak/>
         <w:t>Sous-système utilisateurs</w:t>
       </w:r>
-      <w:bookmarkEnd w:id="7"/>
+      <w:bookmarkEnd w:id="6"/>
     </w:p>
     <w:p>
       <w:pPr>
@@ -4658,11 +4630,11 @@
           <w:numId w:val="1"/>
         </w:numPr>
       </w:pPr>
-      <w:bookmarkStart w:id="8" w:name="_Toc374878967"/>
+      <w:bookmarkStart w:id="7" w:name="_Toc374878967"/>
       <w:r>
         <w:t>Diagramme de cas d’utilisation</w:t>
       </w:r>
-      <w:bookmarkEnd w:id="8"/>
+      <w:bookmarkEnd w:id="7"/>
     </w:p>
     <w:p>
       <w:r>
@@ -4792,27 +4764,14 @@
                             <w:r>
                               <w:t xml:space="preserve">Figure </w:t>
                             </w:r>
-                            <w:r>
-                              <w:fldChar w:fldCharType="begin"/>
-                            </w:r>
-                            <w:r>
-                              <w:instrText xml:space="preserve"> SEQ Figure \* ARABIC </w:instrText>
-                            </w:r>
-                            <w:r>
-                              <w:fldChar w:fldCharType="separate"/>
-                            </w:r>
-                            <w:r>
-                              <w:rPr>
-                                <w:noProof/>
-                              </w:rPr>
-                              <w:t>3</w:t>
-                            </w:r>
-                            <w:r>
-                              <w:rPr>
-                                <w:noProof/>
-                              </w:rPr>
-                              <w:fldChar w:fldCharType="end"/>
-                            </w:r>
+                            <w:fldSimple w:instr=" SEQ Figure \* ARABIC ">
+                              <w:r>
+                                <w:rPr>
+                                  <w:noProof/>
+                                </w:rPr>
+                                <w:t>3</w:t>
+                              </w:r>
+                            </w:fldSimple>
                             <w:r>
                               <w:t xml:space="preserve"> - Diagramme de CU, SS utilisateurs</w:t>
                             </w:r>
@@ -4999,11 +4958,11 @@
           <w:numId w:val="1"/>
         </w:numPr>
       </w:pPr>
-      <w:bookmarkStart w:id="9" w:name="_Toc374878968"/>
+      <w:bookmarkStart w:id="8" w:name="_Toc374878968"/>
       <w:r>
         <w:t>Maquettes d’écran</w:t>
       </w:r>
-      <w:bookmarkEnd w:id="9"/>
+      <w:bookmarkEnd w:id="8"/>
     </w:p>
     <w:p/>
     <w:p>
@@ -5263,7 +5222,7 @@
           <w:numId w:val="1"/>
         </w:numPr>
       </w:pPr>
-      <w:bookmarkStart w:id="10" w:name="_Toc374878969"/>
+      <w:bookmarkStart w:id="9" w:name="_Toc374878969"/>
       <w:r>
         <w:rPr>
           <w:rFonts w:ascii="Century Gothic" w:hAnsi="Century Gothic"/>
@@ -5415,7 +5374,7 @@
         </w:rPr>
         <w:t>Analyse</w:t>
       </w:r>
-      <w:bookmarkEnd w:id="10"/>
+      <w:bookmarkEnd w:id="9"/>
     </w:p>
     <w:p/>
     <w:p>
@@ -5482,11 +5441,11 @@
           <w:numId w:val="1"/>
         </w:numPr>
       </w:pPr>
-      <w:bookmarkStart w:id="11" w:name="_Toc374878970"/>
+      <w:bookmarkStart w:id="10" w:name="_Toc374878970"/>
       <w:r>
         <w:t>Diagrammes de collaboration</w:t>
       </w:r>
-      <w:bookmarkEnd w:id="11"/>
+      <w:bookmarkEnd w:id="10"/>
     </w:p>
     <w:p/>
     <w:p>
@@ -5548,7 +5507,6 @@
     <w:p/>
     <w:p/>
     <w:p/>
-    <w:p/>
     <w:p>
       <w:r>
         <w:t>Ce diagramme de collaboration reprend le cas « </w:t>
@@ -5575,7 +5533,7 @@
           <w:numId w:val="1"/>
         </w:numPr>
       </w:pPr>
-      <w:bookmarkStart w:id="12" w:name="_Toc374878971"/>
+      <w:bookmarkStart w:id="11" w:name="_Toc374878971"/>
       <w:r>
         <w:lastRenderedPageBreak/>
         <w:t>Diagramme de classes</w:t>
@@ -5583,7 +5541,7 @@
       <w:r>
         <w:t>.</w:t>
       </w:r>
-      <w:bookmarkEnd w:id="12"/>
+      <w:bookmarkEnd w:id="11"/>
     </w:p>
     <w:p>
       <w:r>
@@ -5595,10 +5553,10 @@
           <w:lang w:eastAsia="fr-FR"/>
         </w:rPr>
         <w:drawing>
-          <wp:inline distT="0" distB="0" distL="0" distR="0" wp14:anchorId="1059EA7A" wp14:editId="6484F6D3">
-            <wp:extent cx="5760720" cy="4829882"/>
-            <wp:effectExtent l="0" t="0" r="0" b="8890"/>
-            <wp:docPr id="28" name="Image 28" descr="E:\SEB\Documents\GitHub\GLOEiffelProject\Diagrammes\DiagrammeClasse.png"/>
+          <wp:inline distT="0" distB="0" distL="0" distR="0" wp14:anchorId="451FA904" wp14:editId="387D8B9D">
+            <wp:extent cx="5760720" cy="4901223"/>
+            <wp:effectExtent l="0" t="0" r="0" b="0"/>
+            <wp:docPr id="32" name="Image 32" descr="E:\SEB\Documents\GitHub\GLOEiffelProject\Diagrammes\DiagrammeClasse.png"/>
             <wp:cNvGraphicFramePr>
               <a:graphicFrameLocks xmlns:a="http://schemas.openxmlformats.org/drawingml/2006/main" noChangeAspect="1"/>
             </wp:cNvGraphicFramePr>
@@ -5606,7 +5564,7 @@
               <a:graphicData uri="http://schemas.openxmlformats.org/drawingml/2006/picture">
                 <pic:pic xmlns:pic="http://schemas.openxmlformats.org/drawingml/2006/picture">
                   <pic:nvPicPr>
-                    <pic:cNvPr id="0" name="Picture 3" descr="E:\SEB\Documents\GitHub\GLOEiffelProject\Diagrammes\DiagrammeClasse.png"/>
+                    <pic:cNvPr id="0" name="Picture 1" descr="E:\SEB\Documents\GitHub\GLOEiffelProject\Diagrammes\DiagrammeClasse.png"/>
                     <pic:cNvPicPr>
                       <a:picLocks noChangeAspect="1" noChangeArrowheads="1"/>
                     </pic:cNvPicPr>
@@ -5627,7 +5585,7 @@
                   <pic:spPr bwMode="auto">
                     <a:xfrm>
                       <a:off x="0" y="0"/>
-                      <a:ext cx="5760720" cy="4829882"/>
+                      <a:ext cx="5760720" cy="4901223"/>
                     </a:xfrm>
                     <a:prstGeom prst="rect">
                       <a:avLst/>
@@ -5682,11 +5640,48 @@
         </w:numPr>
       </w:pPr>
       <w:r>
-        <w:t>Deux interfaces : IMedia et IPersonne, ces deux classes sont les deux interfaces qui représentent les deux principaux éléments de l’application : Livres, DVD et utilisateurs</w:t>
+        <w:t xml:space="preserve">Deux interfaces : IMedia et </w:t>
+      </w:r>
+      <w:proofErr w:type="spellStart"/>
+      <w:r>
+        <w:t>I</w:t>
+      </w:r>
+      <w:r>
+        <w:t>Utilisateur</w:t>
+      </w:r>
+      <w:proofErr w:type="spellEnd"/>
+      <w:r>
+        <w:t xml:space="preserve">, ces deux classes sont les deux interfaces qui représentent les deux principaux éléments de l’application : </w:t>
+      </w:r>
+    </w:p>
+    <w:p>
+      <w:pPr>
+        <w:pStyle w:val="Paragraphedeliste"/>
+        <w:numPr>
+          <w:ilvl w:val="1"/>
+          <w:numId w:val="2"/>
+        </w:numPr>
+      </w:pPr>
+      <w:r>
+        <w:t>Medias (Livres, DVD)</w:t>
+      </w:r>
+    </w:p>
+    <w:p>
+      <w:pPr>
+        <w:pStyle w:val="Paragraphedeliste"/>
+        <w:numPr>
+          <w:ilvl w:val="1"/>
+          <w:numId w:val="2"/>
+        </w:numPr>
+      </w:pPr>
+      <w:r>
+        <w:t>Utilisateurs (Adhérents, Documentaliste)</w:t>
       </w:r>
       <w:r>
         <w:br/>
       </w:r>
+      <w:bookmarkStart w:id="12" w:name="_GoBack"/>
+      <w:bookmarkEnd w:id="12"/>
     </w:p>
     <w:p>
       <w:r>
@@ -5767,6 +5762,7 @@
         </w:rPr>
       </w:pPr>
     </w:p>
+    <w:bookmarkStart w:id="15" w:name="_Toc374878974"/>
     <w:p>
       <w:pPr>
         <w:pStyle w:val="Titre3"/>
@@ -5775,7 +5771,6 @@
           <w:numId w:val="1"/>
         </w:numPr>
       </w:pPr>
-      <w:bookmarkStart w:id="15" w:name="_Toc374878974"/>
       <w:r>
         <w:rPr>
           <w:noProof/>
@@ -5871,27 +5866,14 @@
                               <w:r>
                                 <w:t xml:space="preserve">Figure </w:t>
                               </w:r>
-                              <w:r>
-                                <w:fldChar w:fldCharType="begin"/>
-                              </w:r>
-                              <w:r>
-                                <w:instrText xml:space="preserve"> SEQ Figure \* ARABIC </w:instrText>
-                              </w:r>
-                              <w:r>
-                                <w:fldChar w:fldCharType="separate"/>
-                              </w:r>
-                              <w:r>
-                                <w:rPr>
-                                  <w:noProof/>
-                                </w:rPr>
-                                <w:t>4</w:t>
-                              </w:r>
-                              <w:r>
-                                <w:rPr>
-                                  <w:noProof/>
-                                </w:rPr>
-                                <w:fldChar w:fldCharType="end"/>
-                              </w:r>
+                              <w:fldSimple w:instr=" SEQ Figure \* ARABIC ">
+                                <w:r>
+                                  <w:rPr>
+                                    <w:noProof/>
+                                  </w:rPr>
+                                  <w:t>4</w:t>
+                                </w:r>
+                              </w:fldSimple>
                               <w:r>
                                 <w:t xml:space="preserve"> - Diagramme de séquence - Ajout d'un média</w:t>
                               </w:r>
@@ -6080,27 +6062,14 @@
       <w:r>
         <w:t xml:space="preserve">Figure </w:t>
       </w:r>
-      <w:r>
-        <w:fldChar w:fldCharType="begin"/>
-      </w:r>
-      <w:r>
-        <w:instrText xml:space="preserve"> SEQ Figure \* ARABIC </w:instrText>
-      </w:r>
-      <w:r>
-        <w:fldChar w:fldCharType="separate"/>
-      </w:r>
-      <w:r>
-        <w:rPr>
-          <w:noProof/>
-        </w:rPr>
-        <w:t>5</w:t>
-      </w:r>
-      <w:r>
-        <w:rPr>
-          <w:noProof/>
-        </w:rPr>
-        <w:fldChar w:fldCharType="end"/>
-      </w:r>
+      <w:fldSimple w:instr=" SEQ Figure \* ARABIC ">
+        <w:r>
+          <w:rPr>
+            <w:noProof/>
+          </w:rPr>
+          <w:t>5</w:t>
+        </w:r>
+      </w:fldSimple>
       <w:r>
         <w:t xml:space="preserve"> - </w:t>
       </w:r>
@@ -6267,27 +6236,14 @@
                               <w:r>
                                 <w:t xml:space="preserve">Figure </w:t>
                               </w:r>
-                              <w:r>
-                                <w:fldChar w:fldCharType="begin"/>
-                              </w:r>
-                              <w:r>
-                                <w:instrText xml:space="preserve"> SEQ Figure \* ARABIC </w:instrText>
-                              </w:r>
-                              <w:r>
-                                <w:fldChar w:fldCharType="separate"/>
-                              </w:r>
-                              <w:r>
-                                <w:rPr>
-                                  <w:noProof/>
-                                </w:rPr>
-                                <w:t>6</w:t>
-                              </w:r>
-                              <w:r>
-                                <w:rPr>
-                                  <w:noProof/>
-                                </w:rPr>
-                                <w:fldChar w:fldCharType="end"/>
-                              </w:r>
+                              <w:fldSimple w:instr=" SEQ Figure \* ARABIC ">
+                                <w:r>
+                                  <w:rPr>
+                                    <w:noProof/>
+                                  </w:rPr>
+                                  <w:t>6</w:t>
+                                </w:r>
+                              </w:fldSimple>
                               <w:r>
                                 <w:t xml:space="preserve"> - Diagramme de séquence, suppression d'un média</w:t>
                               </w:r>
@@ -6545,27 +6501,14 @@
                               <w:r>
                                 <w:t xml:space="preserve">Figure </w:t>
                               </w:r>
-                              <w:r>
-                                <w:fldChar w:fldCharType="begin"/>
-                              </w:r>
-                              <w:r>
-                                <w:instrText xml:space="preserve"> SEQ Figure \* ARABIC </w:instrText>
-                              </w:r>
-                              <w:r>
-                                <w:fldChar w:fldCharType="separate"/>
-                              </w:r>
-                              <w:r>
-                                <w:rPr>
-                                  <w:noProof/>
-                                </w:rPr>
-                                <w:t>7</w:t>
-                              </w:r>
-                              <w:r>
-                                <w:rPr>
-                                  <w:noProof/>
-                                </w:rPr>
-                                <w:fldChar w:fldCharType="end"/>
-                              </w:r>
+                              <w:fldSimple w:instr=" SEQ Figure \* ARABIC ">
+                                <w:r>
+                                  <w:rPr>
+                                    <w:noProof/>
+                                  </w:rPr>
+                                  <w:t>7</w:t>
+                                </w:r>
+                              </w:fldSimple>
                               <w:r>
                                 <w:t xml:space="preserve"> - Diagramme d'état Média</w:t>
                               </w:r>
@@ -7050,6 +6993,7 @@
         <w:br w:type="page"/>
       </w:r>
     </w:p>
+    <w:bookmarkStart w:id="21" w:name="_Toc374878980"/>
     <w:p>
       <w:pPr>
         <w:pStyle w:val="Titre2"/>
@@ -7058,7 +7002,6 @@
           <w:numId w:val="1"/>
         </w:numPr>
       </w:pPr>
-      <w:bookmarkStart w:id="21" w:name="_Toc374878980"/>
       <w:r>
         <w:rPr>
           <w:noProof/>
@@ -7151,27 +7094,14 @@
                               <w:r>
                                 <w:t xml:space="preserve">Figure </w:t>
                               </w:r>
-                              <w:r>
-                                <w:fldChar w:fldCharType="begin"/>
-                              </w:r>
-                              <w:r>
-                                <w:instrText xml:space="preserve"> SEQ Figure \* ARABIC </w:instrText>
-                              </w:r>
-                              <w:r>
-                                <w:fldChar w:fldCharType="separate"/>
-                              </w:r>
-                              <w:r>
-                                <w:rPr>
-                                  <w:noProof/>
-                                </w:rPr>
-                                <w:t>8</w:t>
-                              </w:r>
-                              <w:r>
-                                <w:rPr>
-                                  <w:noProof/>
-                                </w:rPr>
-                                <w:fldChar w:fldCharType="end"/>
-                              </w:r>
+                              <w:fldSimple w:instr=" SEQ Figure \* ARABIC ">
+                                <w:r>
+                                  <w:rPr>
+                                    <w:noProof/>
+                                  </w:rPr>
+                                  <w:t>8</w:t>
+                                </w:r>
+                              </w:fldSimple>
                               <w:r>
                                 <w:t xml:space="preserve"> - Diagramme de composants</w:t>
                               </w:r>
@@ -7590,7 +7520,7 @@
           <w:rPr>
             <w:noProof/>
           </w:rPr>
-          <w:t>1</w:t>
+          <w:t>10</w:t>
         </w:r>
         <w:r>
           <w:fldChar w:fldCharType="end"/>
@@ -7676,7 +7606,7 @@
         <w:rFonts w:ascii="Symbol" w:hAnsi="Symbol" w:hint="default"/>
       </w:rPr>
     </w:lvl>
-    <w:lvl w:ilvl="1" w:tplc="040C0003" w:tentative="1">
+    <w:lvl w:ilvl="1" w:tplc="040C0003">
       <w:start w:val="1"/>
       <w:numFmt w:val="bullet"/>
       <w:lvlText w:val="o"/>
@@ -9610,7 +9540,7 @@
   <a:extraClrSchemeLst/>
   <a:extLst>
     <a:ext uri="{05A4C25C-085E-4340-85A3-A5531E510DB2}">
-      <thm15:themeFamily xmlns="" xmlns:thm15="http://schemas.microsoft.com/office/thememl/2012/main" name="Office Theme" id="{62F939B6-93AF-4DB8-9C6B-D6C7DFDC589F}" vid="{4A3C46E8-61CC-4603-A589-7422A47A8E4A}"/>
+      <thm15:themeFamily xmlns:thm15="http://schemas.microsoft.com/office/thememl/2012/main" xmlns="" name="Office Theme" id="{62F939B6-93AF-4DB8-9C6B-D6C7DFDC589F}" vid="{4A3C46E8-61CC-4603-A589-7422A47A8E4A}"/>
     </a:ext>
   </a:extLst>
 </a:theme>
@@ -9640,7 +9570,7 @@
 </file>
 
 <file path=customXml/itemProps2.xml><?xml version="1.0" encoding="utf-8"?>
-<ds:datastoreItem xmlns:ds="http://schemas.openxmlformats.org/officeDocument/2006/customXml" ds:itemID="{3C793F53-F46F-4548-AECD-43DCD7F0891B}">
+<ds:datastoreItem xmlns:ds="http://schemas.openxmlformats.org/officeDocument/2006/customXml" ds:itemID="{48E03C5D-46E8-40D8-A4E1-71437EDEE119}">
   <ds:schemaRefs>
     <ds:schemaRef ds:uri="http://schemas.openxmlformats.org/officeDocument/2006/bibliography"/>
   </ds:schemaRefs>

</xml_diff>

<commit_message>
Mise à jour figures
</commit_message>
<xml_diff>
--- a/Diagrammes/partie1_rapport (1).docx
+++ b/Diagrammes/partie1_rapport (1).docx
@@ -3407,7 +3407,21 @@
         <w:rPr>
           <w:sz w:val="20"/>
         </w:rPr>
-        <w:t xml:space="preserve">L’équipe de projet est donc composée par Sébastien Heuzé et Cyril Le Driant, tous deux alternants à </w:t>
+        <w:t xml:space="preserve">L’équipe de projet est donc composée par Sébastien </w:t>
+      </w:r>
+      <w:proofErr w:type="spellStart"/>
+      <w:r>
+        <w:rPr>
+          <w:sz w:val="20"/>
+        </w:rPr>
+        <w:t>Heuzé</w:t>
+      </w:r>
+      <w:proofErr w:type="spellEnd"/>
+      <w:r>
+        <w:rPr>
+          <w:sz w:val="20"/>
+        </w:rPr>
+        <w:t xml:space="preserve"> et Cyril Le Driant, tous deux alternants à </w:t>
       </w:r>
       <w:r>
         <w:rPr>
@@ -3789,27 +3803,14 @@
                             <w:r>
                               <w:t xml:space="preserve">Figure </w:t>
                             </w:r>
-                            <w:r>
-                              <w:fldChar w:fldCharType="begin"/>
-                            </w:r>
-                            <w:r>
-                              <w:instrText xml:space="preserve"> SEQ Figure \* ARABIC </w:instrText>
-                            </w:r>
-                            <w:r>
-                              <w:fldChar w:fldCharType="separate"/>
-                            </w:r>
-                            <w:r>
-                              <w:rPr>
-                                <w:noProof/>
-                              </w:rPr>
-                              <w:t>1</w:t>
-                            </w:r>
-                            <w:r>
-                              <w:rPr>
-                                <w:noProof/>
-                              </w:rPr>
-                              <w:fldChar w:fldCharType="end"/>
-                            </w:r>
+                            <w:fldSimple w:instr=" SEQ Figure \* ARABIC ">
+                              <w:r>
+                                <w:rPr>
+                                  <w:noProof/>
+                                </w:rPr>
+                                <w:t>1</w:t>
+                              </w:r>
+                            </w:fldSimple>
                             <w:r>
                               <w:t xml:space="preserve"> - Diagramme de CU, SS médias</w:t>
                             </w:r>
@@ -3830,6 +3831,10 @@
           </mc:Choice>
           <mc:Fallback>
             <w:pict>
+              <v:shapetype id="_x0000_t202" coordsize="21600,21600" o:spt="202" path="m,l,21600r21600,l21600,xe">
+                <v:stroke joinstyle="miter"/>
+                <v:path gradientshapeok="t" o:connecttype="rect"/>
+              </v:shapetype>
               <v:shape id="Zone de texte 5" o:spid="_x0000_s1032" type="#_x0000_t202" style="position:absolute;margin-left:46.05pt;margin-top:445.85pt;width:360.8pt;height:.05pt;z-index:-251648000;visibility:visible;mso-wrap-style:square;mso-wrap-distance-left:9pt;mso-wrap-distance-top:0;mso-wrap-distance-right:9pt;mso-wrap-distance-bottom:0;mso-position-horizontal:absolute;mso-position-horizontal-relative:text;mso-position-vertical:absolute;mso-position-vertical-relative:text;v-text-anchor:top" o:gfxdata="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" stroked="f">
                 <v:textbox style="mso-fit-shape-to-text:t" inset="0,0,0,0">
                   <w:txbxContent>
@@ -3844,27 +3849,14 @@
                       <w:r>
                         <w:t xml:space="preserve">Figure </w:t>
                       </w:r>
-                      <w:r>
-                        <w:fldChar w:fldCharType="begin"/>
-                      </w:r>
-                      <w:r>
-                        <w:instrText xml:space="preserve"> SEQ Figure \* ARABIC </w:instrText>
-                      </w:r>
-                      <w:r>
-                        <w:fldChar w:fldCharType="separate"/>
-                      </w:r>
-                      <w:r>
-                        <w:rPr>
-                          <w:noProof/>
-                        </w:rPr>
-                        <w:t>1</w:t>
-                      </w:r>
-                      <w:r>
-                        <w:rPr>
-                          <w:noProof/>
-                        </w:rPr>
-                        <w:fldChar w:fldCharType="end"/>
-                      </w:r>
+                      <w:fldSimple w:instr=" SEQ Figure \* ARABIC ">
+                        <w:r>
+                          <w:rPr>
+                            <w:noProof/>
+                          </w:rPr>
+                          <w:t>1</w:t>
+                        </w:r>
+                      </w:fldSimple>
                       <w:r>
                         <w:t xml:space="preserve"> - Diagramme de CU, SS médias</w:t>
                       </w:r>
@@ -4194,29 +4186,24 @@
                             <w:r>
                               <w:t xml:space="preserve">Figure </w:t>
                             </w:r>
+                            <w:fldSimple w:instr=" SEQ Figure \* ARABIC ">
+                              <w:r>
+                                <w:rPr>
+                                  <w:noProof/>
+                                </w:rPr>
+                                <w:t>2</w:t>
+                              </w:r>
+                            </w:fldSimple>
                             <w:r>
-                              <w:fldChar w:fldCharType="begin"/>
+                              <w:t xml:space="preserve"> - Diagramme d'activité : </w:t>
                             </w:r>
+                            <w:proofErr w:type="spellStart"/>
                             <w:r>
-                              <w:instrText xml:space="preserve"> SEQ Figure \* ARABIC </w:instrText>
+                              <w:t>emprunt</w:t>
                             </w:r>
+                            <w:proofErr w:type="spellEnd"/>
                             <w:r>
-                              <w:fldChar w:fldCharType="separate"/>
-                            </w:r>
-                            <w:r>
-                              <w:rPr>
-                                <w:noProof/>
-                              </w:rPr>
-                              <w:t>2</w:t>
-                            </w:r>
-                            <w:r>
-                              <w:rPr>
-                                <w:noProof/>
-                              </w:rPr>
-                              <w:fldChar w:fldCharType="end"/>
-                            </w:r>
-                            <w:r>
-                              <w:t xml:space="preserve"> - Diagramme d'activité : emprunt d'un média</w:t>
+                              <w:t xml:space="preserve"> d'un média</w:t>
                             </w:r>
                           </w:p>
                         </w:txbxContent>
@@ -4246,27 +4233,14 @@
                       <w:r>
                         <w:t xml:space="preserve">Figure </w:t>
                       </w:r>
-                      <w:r>
-                        <w:fldChar w:fldCharType="begin"/>
-                      </w:r>
-                      <w:r>
-                        <w:instrText xml:space="preserve"> SEQ Figure \* ARABIC </w:instrText>
-                      </w:r>
-                      <w:r>
-                        <w:fldChar w:fldCharType="separate"/>
-                      </w:r>
-                      <w:r>
-                        <w:rPr>
-                          <w:noProof/>
-                        </w:rPr>
-                        <w:t>2</w:t>
-                      </w:r>
-                      <w:r>
-                        <w:rPr>
-                          <w:noProof/>
-                        </w:rPr>
-                        <w:fldChar w:fldCharType="end"/>
-                      </w:r>
+                      <w:fldSimple w:instr=" SEQ Figure \* ARABIC ">
+                        <w:r>
+                          <w:rPr>
+                            <w:noProof/>
+                          </w:rPr>
+                          <w:t>2</w:t>
+                        </w:r>
+                      </w:fldSimple>
                       <w:r>
                         <w:t xml:space="preserve"> - Diagramme d'activité : </w:t>
                       </w:r>
@@ -4360,9 +4334,7 @@
     </w:p>
     <w:p>
       <w:pPr>
-        <w:rPr>
-          <w:sz w:val="20"/>
-        </w:rPr>
+        <w:keepNext/>
       </w:pPr>
       <w:r>
         <w:rPr>
@@ -4408,9 +4380,29 @@
     </w:p>
     <w:p>
       <w:pPr>
-        <w:rPr>
-          <w:sz w:val="20"/>
-        </w:rPr>
+        <w:pStyle w:val="Lgende"/>
+        <w:rPr>
+          <w:sz w:val="20"/>
+        </w:rPr>
+      </w:pPr>
+      <w:r>
+        <w:t xml:space="preserve">Figure </w:t>
+      </w:r>
+      <w:fldSimple w:instr=" SEQ Figure \* ARABIC ">
+        <w:r>
+          <w:rPr>
+            <w:noProof/>
+          </w:rPr>
+          <w:t>3</w:t>
+        </w:r>
+      </w:fldSimple>
+      <w:r>
+        <w:t xml:space="preserve"> - Menu gestion utilisateurs</w:t>
+      </w:r>
+    </w:p>
+    <w:p>
+      <w:pPr>
+        <w:keepNext/>
       </w:pPr>
       <w:r>
         <w:rPr>
@@ -4456,9 +4448,29 @@
     </w:p>
     <w:p>
       <w:pPr>
-        <w:rPr>
-          <w:sz w:val="20"/>
-        </w:rPr>
+        <w:pStyle w:val="Lgende"/>
+        <w:rPr>
+          <w:sz w:val="20"/>
+        </w:rPr>
+      </w:pPr>
+      <w:r>
+        <w:t xml:space="preserve">Figure </w:t>
+      </w:r>
+      <w:fldSimple w:instr=" SEQ Figure \* ARABIC ">
+        <w:r>
+          <w:rPr>
+            <w:noProof/>
+          </w:rPr>
+          <w:t>4</w:t>
+        </w:r>
+      </w:fldSimple>
+      <w:r>
+        <w:t xml:space="preserve"> - Ajout d'un utilisateur</w:t>
+      </w:r>
+    </w:p>
+    <w:p>
+      <w:pPr>
+        <w:keepNext/>
       </w:pPr>
       <w:r>
         <w:rPr>
@@ -4504,9 +4516,29 @@
     </w:p>
     <w:p>
       <w:pPr>
-        <w:rPr>
-          <w:sz w:val="20"/>
-        </w:rPr>
+        <w:pStyle w:val="Lgende"/>
+        <w:rPr>
+          <w:sz w:val="20"/>
+        </w:rPr>
+      </w:pPr>
+      <w:r>
+        <w:t xml:space="preserve">Figure </w:t>
+      </w:r>
+      <w:fldSimple w:instr=" SEQ Figure \* ARABIC ">
+        <w:r>
+          <w:rPr>
+            <w:noProof/>
+          </w:rPr>
+          <w:t>5</w:t>
+        </w:r>
+      </w:fldSimple>
+      <w:r>
+        <w:t xml:space="preserve"> - Modification d'un utilisateur</w:t>
+      </w:r>
+    </w:p>
+    <w:p>
+      <w:pPr>
+        <w:keepNext/>
       </w:pPr>
       <w:r>
         <w:rPr>
@@ -4552,9 +4584,29 @@
     </w:p>
     <w:p>
       <w:pPr>
-        <w:rPr>
-          <w:sz w:val="20"/>
-        </w:rPr>
+        <w:pStyle w:val="Lgende"/>
+        <w:rPr>
+          <w:sz w:val="20"/>
+        </w:rPr>
+      </w:pPr>
+      <w:r>
+        <w:t xml:space="preserve">Figure </w:t>
+      </w:r>
+      <w:fldSimple w:instr=" SEQ Figure \* ARABIC ">
+        <w:r>
+          <w:rPr>
+            <w:noProof/>
+          </w:rPr>
+          <w:t>6</w:t>
+        </w:r>
+      </w:fldSimple>
+      <w:r>
+        <w:t xml:space="preserve"> - Suppression d'un utilisateur</w:t>
+      </w:r>
+    </w:p>
+    <w:p>
+      <w:pPr>
+        <w:keepNext/>
       </w:pPr>
       <w:r>
         <w:rPr>
@@ -4596,6 +4648,28 @@
             </a:graphic>
           </wp:inline>
         </w:drawing>
+      </w:r>
+    </w:p>
+    <w:p>
+      <w:pPr>
+        <w:pStyle w:val="Lgende"/>
+        <w:rPr>
+          <w:sz w:val="20"/>
+        </w:rPr>
+      </w:pPr>
+      <w:r>
+        <w:t xml:space="preserve">Figure </w:t>
+      </w:r>
+      <w:fldSimple w:instr=" SEQ Figure \* ARABIC ">
+        <w:r>
+          <w:rPr>
+            <w:noProof/>
+          </w:rPr>
+          <w:t>7</w:t>
+        </w:r>
+      </w:fldSimple>
+      <w:r>
+        <w:t xml:space="preserve"> - Recherche d'un utilisateur</w:t>
       </w:r>
     </w:p>
     <w:p>
@@ -4768,27 +4842,14 @@
                             <w:r>
                               <w:t xml:space="preserve">Figure </w:t>
                             </w:r>
-                            <w:r>
-                              <w:fldChar w:fldCharType="begin"/>
-                            </w:r>
-                            <w:r>
-                              <w:instrText xml:space="preserve"> SEQ Figure \* ARABIC </w:instrText>
-                            </w:r>
-                            <w:r>
-                              <w:fldChar w:fldCharType="separate"/>
-                            </w:r>
-                            <w:r>
-                              <w:rPr>
-                                <w:noProof/>
-                              </w:rPr>
-                              <w:t>3</w:t>
-                            </w:r>
-                            <w:r>
-                              <w:rPr>
-                                <w:noProof/>
-                              </w:rPr>
-                              <w:fldChar w:fldCharType="end"/>
-                            </w:r>
+                            <w:fldSimple w:instr=" SEQ Figure \* ARABIC ">
+                              <w:r>
+                                <w:rPr>
+                                  <w:noProof/>
+                                </w:rPr>
+                                <w:t>8</w:t>
+                              </w:r>
+                            </w:fldSimple>
                             <w:r>
                               <w:t xml:space="preserve"> - Diagramme de CU, SS utilisateurs</w:t>
                             </w:r>
@@ -4809,10 +4870,6 @@
           </mc:Choice>
           <mc:Fallback>
             <w:pict>
-              <v:shapetype id="_x0000_t202" coordsize="21600,21600" o:spt="202" path="m,l,21600r21600,l21600,xe">
-                <v:stroke joinstyle="miter"/>
-                <v:path gradientshapeok="t" o:connecttype="rect"/>
-              </v:shapetype>
               <v:shape id="Zone de texte 9" o:spid="_x0000_s1034" type="#_x0000_t202" style="position:absolute;margin-left:19.35pt;margin-top:9.25pt;width:453.6pt;height:.05pt;z-index:-251644928;visibility:visible;mso-wrap-style:square;mso-wrap-distance-left:9pt;mso-wrap-distance-top:0;mso-wrap-distance-right:9pt;mso-wrap-distance-bottom:0;mso-position-horizontal:absolute;mso-position-horizontal-relative:margin;mso-position-vertical:absolute;mso-position-vertical-relative:text;v-text-anchor:top" o:gfxdata="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" stroked="f">
                 <v:textbox style="mso-fit-shape-to-text:t" inset="0,0,0,0">
                   <w:txbxContent>
@@ -4827,27 +4884,14 @@
                       <w:r>
                         <w:t xml:space="preserve">Figure </w:t>
                       </w:r>
-                      <w:r>
-                        <w:fldChar w:fldCharType="begin"/>
-                      </w:r>
-                      <w:r>
-                        <w:instrText xml:space="preserve"> SEQ Figure \* ARABIC </w:instrText>
-                      </w:r>
-                      <w:r>
-                        <w:fldChar w:fldCharType="separate"/>
-                      </w:r>
-                      <w:r>
-                        <w:rPr>
-                          <w:noProof/>
-                        </w:rPr>
-                        <w:t>3</w:t>
-                      </w:r>
-                      <w:r>
-                        <w:rPr>
-                          <w:noProof/>
-                        </w:rPr>
-                        <w:fldChar w:fldCharType="end"/>
-                      </w:r>
+                      <w:fldSimple w:instr=" SEQ Figure \* ARABIC ">
+                        <w:r>
+                          <w:rPr>
+                            <w:noProof/>
+                          </w:rPr>
+                          <w:t>8</w:t>
+                        </w:r>
+                      </w:fldSimple>
                       <w:r>
                         <w:t xml:space="preserve"> - Diagramme de CU, SS utilisateurs</w:t>
                       </w:r>
@@ -4863,8 +4907,6 @@
       <w:r>
         <w:br w:type="page"/>
       </w:r>
-      <w:bookmarkStart w:id="8" w:name="_GoBack"/>
-      <w:bookmarkEnd w:id="8"/>
     </w:p>
     <w:p>
       <w:pPr>
@@ -4981,14 +5023,17 @@
           <w:numId w:val="1"/>
         </w:numPr>
       </w:pPr>
-      <w:bookmarkStart w:id="9" w:name="_Toc374878968"/>
+      <w:bookmarkStart w:id="8" w:name="_Toc374878968"/>
       <w:r>
         <w:t>Maquettes d’écran</w:t>
       </w:r>
-      <w:bookmarkEnd w:id="9"/>
+      <w:bookmarkEnd w:id="8"/>
     </w:p>
     <w:p/>
     <w:p>
+      <w:pPr>
+        <w:keepNext/>
+      </w:pPr>
       <w:r>
         <w:rPr>
           <w:noProof/>
@@ -5032,6 +5077,28 @@
       </w:r>
     </w:p>
     <w:p>
+      <w:pPr>
+        <w:pStyle w:val="Lgende"/>
+      </w:pPr>
+      <w:r>
+        <w:t xml:space="preserve">Figure </w:t>
+      </w:r>
+      <w:fldSimple w:instr=" SEQ Figure \* ARABIC ">
+        <w:r>
+          <w:rPr>
+            <w:noProof/>
+          </w:rPr>
+          <w:t>9</w:t>
+        </w:r>
+      </w:fldSimple>
+      <w:r>
+        <w:t xml:space="preserve"> - Menu gestion des médias</w:t>
+      </w:r>
+    </w:p>
+    <w:p>
+      <w:pPr>
+        <w:keepNext/>
+      </w:pPr>
       <w:r>
         <w:rPr>
           <w:noProof/>
@@ -5075,6 +5142,28 @@
       </w:r>
     </w:p>
     <w:p>
+      <w:pPr>
+        <w:pStyle w:val="Lgende"/>
+      </w:pPr>
+      <w:r>
+        <w:t xml:space="preserve">Figure </w:t>
+      </w:r>
+      <w:fldSimple w:instr=" SEQ Figure \* ARABIC ">
+        <w:r>
+          <w:rPr>
+            <w:noProof/>
+          </w:rPr>
+          <w:t>10</w:t>
+        </w:r>
+      </w:fldSimple>
+      <w:r>
+        <w:t xml:space="preserve"> - Menu gestion des livres</w:t>
+      </w:r>
+    </w:p>
+    <w:p>
+      <w:pPr>
+        <w:keepNext/>
+      </w:pPr>
       <w:r>
         <w:rPr>
           <w:noProof/>
@@ -5118,6 +5207,25 @@
       </w:r>
     </w:p>
     <w:p>
+      <w:pPr>
+        <w:pStyle w:val="Lgende"/>
+      </w:pPr>
+      <w:r>
+        <w:t xml:space="preserve">Figure </w:t>
+      </w:r>
+      <w:fldSimple w:instr=" SEQ Figure \* ARABIC ">
+        <w:r>
+          <w:rPr>
+            <w:noProof/>
+          </w:rPr>
+          <w:t>11</w:t>
+        </w:r>
+      </w:fldSimple>
+      <w:r>
+        <w:t xml:space="preserve"> - Emprunter un DVD</w:t>
+      </w:r>
+    </w:p>
+    <w:p>
       <w:r>
         <w:rPr>
           <w:noProof/>
@@ -5231,11 +5339,6 @@
         <w:br w:type="page"/>
       </w:r>
     </w:p>
-    <w:p>
-      <w:pPr>
-        <w:jc w:val="both"/>
-      </w:pPr>
-    </w:p>
     <w:p/>
     <w:p>
       <w:pPr>
@@ -5245,7 +5348,7 @@
           <w:numId w:val="1"/>
         </w:numPr>
       </w:pPr>
-      <w:bookmarkStart w:id="10" w:name="_Toc374878969"/>
+      <w:bookmarkStart w:id="9" w:name="_Toc374878969"/>
       <w:r>
         <w:rPr>
           <w:rFonts w:ascii="Century Gothic" w:hAnsi="Century Gothic"/>
@@ -5397,7 +5500,7 @@
         </w:rPr>
         <w:t>Analyse</w:t>
       </w:r>
-      <w:bookmarkEnd w:id="10"/>
+      <w:bookmarkEnd w:id="9"/>
     </w:p>
     <w:p/>
     <w:p>
@@ -5464,14 +5567,17 @@
           <w:numId w:val="1"/>
         </w:numPr>
       </w:pPr>
-      <w:bookmarkStart w:id="11" w:name="_Toc374878970"/>
+      <w:bookmarkStart w:id="10" w:name="_Toc374878970"/>
       <w:r>
         <w:t>Diagrammes de collaboration</w:t>
       </w:r>
-      <w:bookmarkEnd w:id="11"/>
+      <w:bookmarkEnd w:id="10"/>
     </w:p>
     <w:p/>
     <w:p>
+      <w:pPr>
+        <w:keepNext/>
+      </w:pPr>
       <w:r>
         <w:rPr>
           <w:noProof/>
@@ -5527,17 +5633,49 @@
         </w:drawing>
       </w:r>
     </w:p>
+    <w:p>
+      <w:pPr>
+        <w:pStyle w:val="Lgende"/>
+      </w:pPr>
+      <w:r>
+        <w:t xml:space="preserve">Figure </w:t>
+      </w:r>
+      <w:fldSimple w:instr=" SEQ Figure \* ARABIC ">
+        <w:r>
+          <w:rPr>
+            <w:noProof/>
+          </w:rPr>
+          <w:t>12</w:t>
+        </w:r>
+      </w:fldSimple>
+      <w:r>
+        <w:t xml:space="preserve"> - Diagramme de collaboration</w:t>
+      </w:r>
+    </w:p>
     <w:p/>
     <w:p/>
     <w:p/>
     <w:p>
       <w:r>
-        <w:t>Ce diagramme de collaboration reprend le cas « emprunt d’un média », cela permet de voir comment les différentes classes de l’application communiquent entre elles.</w:t>
-      </w:r>
-    </w:p>
-    <w:p>
-      <w:r>
-        <w:t>Pour plus d’informations, se référer aux diagrammes de séquence</w:t>
+        <w:t>Ce diagramme de collaboration reprend le cas « </w:t>
+      </w:r>
+      <w:proofErr w:type="spellStart"/>
+      <w:r>
+        <w:t>emprunt</w:t>
+      </w:r>
+      <w:proofErr w:type="spellEnd"/>
+      <w:r>
+        <w:t xml:space="preserve"> d’un média », cela permet de voir comment les différentes classes de l’application communiquent entre elles.</w:t>
+      </w:r>
+    </w:p>
+    <w:p>
+      <w:r>
+        <w:t>Pour plus d’informations, se réfé</w:t>
+      </w:r>
+      <w:bookmarkStart w:id="11" w:name="_GoBack"/>
+      <w:bookmarkEnd w:id="11"/>
+      <w:r>
+        <w:t>rer aux diagrammes de séquence</w:t>
       </w:r>
     </w:p>
     <w:p>
@@ -5559,6 +5697,9 @@
       <w:bookmarkEnd w:id="12"/>
     </w:p>
     <w:p>
+      <w:pPr>
+        <w:keepNext/>
+      </w:pPr>
       <w:r>
         <w:br/>
       </w:r>
@@ -5618,6 +5759,25 @@
       </w:r>
     </w:p>
     <w:p>
+      <w:pPr>
+        <w:pStyle w:val="Lgende"/>
+      </w:pPr>
+      <w:r>
+        <w:t xml:space="preserve">Figure </w:t>
+      </w:r>
+      <w:fldSimple w:instr=" SEQ Figure \* ARABIC ">
+        <w:r>
+          <w:rPr>
+            <w:noProof/>
+          </w:rPr>
+          <w:t>13</w:t>
+        </w:r>
+      </w:fldSimple>
+      <w:r>
+        <w:t xml:space="preserve"> - Diagramme de classe</w:t>
+      </w:r>
+    </w:p>
+    <w:p>
       <w:r>
         <w:t>Le programme est structuré comme suit :</w:t>
       </w:r>
@@ -5655,11 +5815,16 @@
         </w:numPr>
       </w:pPr>
       <w:r>
-        <w:t>Deux interfaces : IMedia et I</w:t>
+        <w:t xml:space="preserve">Deux interfaces : IMedia et </w:t>
+      </w:r>
+      <w:proofErr w:type="spellStart"/>
+      <w:r>
+        <w:t>I</w:t>
       </w:r>
       <w:r>
         <w:t>Utilisateur</w:t>
       </w:r>
+      <w:proofErr w:type="spellEnd"/>
       <w:r>
         <w:t xml:space="preserve">, ces deux classes sont les deux interfaces qui représentent les deux principaux éléments de l’application : </w:t>
       </w:r>
@@ -5770,7 +5935,6 @@
         </w:rPr>
       </w:pPr>
     </w:p>
-    <w:bookmarkStart w:id="15" w:name="_Toc374878974"/>
     <w:p>
       <w:pPr>
         <w:pStyle w:val="Titre3"/>
@@ -5779,6 +5943,7 @@
           <w:numId w:val="1"/>
         </w:numPr>
       </w:pPr>
+      <w:bookmarkStart w:id="15" w:name="_Toc374878974"/>
       <w:r>
         <w:rPr>
           <w:noProof/>
@@ -5874,27 +6039,14 @@
                               <w:r>
                                 <w:t xml:space="preserve">Figure </w:t>
                               </w:r>
-                              <w:r>
-                                <w:fldChar w:fldCharType="begin"/>
-                              </w:r>
-                              <w:r>
-                                <w:instrText xml:space="preserve"> SEQ Figure \* ARABIC </w:instrText>
-                              </w:r>
-                              <w:r>
-                                <w:fldChar w:fldCharType="separate"/>
-                              </w:r>
-                              <w:r>
-                                <w:rPr>
-                                  <w:noProof/>
-                                </w:rPr>
-                                <w:t>4</w:t>
-                              </w:r>
-                              <w:r>
-                                <w:rPr>
-                                  <w:noProof/>
-                                </w:rPr>
-                                <w:fldChar w:fldCharType="end"/>
-                              </w:r>
+                              <w:fldSimple w:instr=" SEQ Figure \* ARABIC ">
+                                <w:r>
+                                  <w:rPr>
+                                    <w:noProof/>
+                                  </w:rPr>
+                                  <w:t>14</w:t>
+                                </w:r>
+                              </w:fldSimple>
                               <w:r>
                                 <w:t xml:space="preserve"> - Diagramme de séquence - Ajout d'un média</w:t>
                               </w:r>
@@ -5955,27 +6107,14 @@
                         <w:r>
                           <w:t xml:space="preserve">Figure </w:t>
                         </w:r>
-                        <w:r>
-                          <w:fldChar w:fldCharType="begin"/>
-                        </w:r>
-                        <w:r>
-                          <w:instrText xml:space="preserve"> SEQ Figure \* ARABIC </w:instrText>
-                        </w:r>
-                        <w:r>
-                          <w:fldChar w:fldCharType="separate"/>
-                        </w:r>
-                        <w:r>
-                          <w:rPr>
-                            <w:noProof/>
-                          </w:rPr>
-                          <w:t>4</w:t>
-                        </w:r>
-                        <w:r>
-                          <w:rPr>
-                            <w:noProof/>
-                          </w:rPr>
-                          <w:fldChar w:fldCharType="end"/>
-                        </w:r>
+                        <w:fldSimple w:instr=" SEQ Figure \* ARABIC ">
+                          <w:r>
+                            <w:rPr>
+                              <w:noProof/>
+                            </w:rPr>
+                            <w:t>14</w:t>
+                          </w:r>
+                        </w:fldSimple>
                         <w:r>
                           <w:t xml:space="preserve"> - Diagramme de séquence - Ajout d'un média</w:t>
                         </w:r>
@@ -6083,27 +6222,14 @@
       <w:r>
         <w:t xml:space="preserve">Figure </w:t>
       </w:r>
-      <w:r>
-        <w:fldChar w:fldCharType="begin"/>
-      </w:r>
-      <w:r>
-        <w:instrText xml:space="preserve"> SEQ Figure \* ARABIC </w:instrText>
-      </w:r>
-      <w:r>
-        <w:fldChar w:fldCharType="separate"/>
-      </w:r>
-      <w:r>
-        <w:rPr>
-          <w:noProof/>
-        </w:rPr>
-        <w:t>5</w:t>
-      </w:r>
-      <w:r>
-        <w:rPr>
-          <w:noProof/>
-        </w:rPr>
-        <w:fldChar w:fldCharType="end"/>
-      </w:r>
+      <w:fldSimple w:instr=" SEQ Figure \* ARABIC ">
+        <w:r>
+          <w:rPr>
+            <w:noProof/>
+          </w:rPr>
+          <w:t>15</w:t>
+        </w:r>
+      </w:fldSimple>
       <w:r>
         <w:t xml:space="preserve"> - </w:t>
       </w:r>
@@ -6270,27 +6396,14 @@
                               <w:r>
                                 <w:t xml:space="preserve">Figure </w:t>
                               </w:r>
-                              <w:r>
-                                <w:fldChar w:fldCharType="begin"/>
-                              </w:r>
-                              <w:r>
-                                <w:instrText xml:space="preserve"> SEQ Figure \* ARABIC </w:instrText>
-                              </w:r>
-                              <w:r>
-                                <w:fldChar w:fldCharType="separate"/>
-                              </w:r>
-                              <w:r>
-                                <w:rPr>
-                                  <w:noProof/>
-                                </w:rPr>
-                                <w:t>6</w:t>
-                              </w:r>
-                              <w:r>
-                                <w:rPr>
-                                  <w:noProof/>
-                                </w:rPr>
-                                <w:fldChar w:fldCharType="end"/>
-                              </w:r>
+                              <w:fldSimple w:instr=" SEQ Figure \* ARABIC ">
+                                <w:r>
+                                  <w:rPr>
+                                    <w:noProof/>
+                                  </w:rPr>
+                                  <w:t>16</w:t>
+                                </w:r>
+                              </w:fldSimple>
                               <w:r>
                                 <w:t xml:space="preserve"> - Diagramme de séquence, suppression d'un média</w:t>
                               </w:r>
@@ -6331,27 +6444,14 @@
                         <w:r>
                           <w:t xml:space="preserve">Figure </w:t>
                         </w:r>
-                        <w:r>
-                          <w:fldChar w:fldCharType="begin"/>
-                        </w:r>
-                        <w:r>
-                          <w:instrText xml:space="preserve"> SEQ Figure \* ARABIC </w:instrText>
-                        </w:r>
-                        <w:r>
-                          <w:fldChar w:fldCharType="separate"/>
-                        </w:r>
-                        <w:r>
-                          <w:rPr>
-                            <w:noProof/>
-                          </w:rPr>
-                          <w:t>6</w:t>
-                        </w:r>
-                        <w:r>
-                          <w:rPr>
-                            <w:noProof/>
-                          </w:rPr>
-                          <w:fldChar w:fldCharType="end"/>
-                        </w:r>
+                        <w:fldSimple w:instr=" SEQ Figure \* ARABIC ">
+                          <w:r>
+                            <w:rPr>
+                              <w:noProof/>
+                            </w:rPr>
+                            <w:t>16</w:t>
+                          </w:r>
+                        </w:fldSimple>
                         <w:r>
                           <w:t xml:space="preserve"> - Diagramme de séquence, suppression d'un média</w:t>
                         </w:r>
@@ -6548,27 +6648,14 @@
                               <w:r>
                                 <w:t xml:space="preserve">Figure </w:t>
                               </w:r>
-                              <w:r>
-                                <w:fldChar w:fldCharType="begin"/>
-                              </w:r>
-                              <w:r>
-                                <w:instrText xml:space="preserve"> SEQ Figure \* ARABIC </w:instrText>
-                              </w:r>
-                              <w:r>
-                                <w:fldChar w:fldCharType="separate"/>
-                              </w:r>
-                              <w:r>
-                                <w:rPr>
-                                  <w:noProof/>
-                                </w:rPr>
-                                <w:t>7</w:t>
-                              </w:r>
-                              <w:r>
-                                <w:rPr>
-                                  <w:noProof/>
-                                </w:rPr>
-                                <w:fldChar w:fldCharType="end"/>
-                              </w:r>
+                              <w:fldSimple w:instr=" SEQ Figure \* ARABIC ">
+                                <w:r>
+                                  <w:rPr>
+                                    <w:noProof/>
+                                  </w:rPr>
+                                  <w:t>17</w:t>
+                                </w:r>
+                              </w:fldSimple>
                               <w:r>
                                 <w:t xml:space="preserve"> - Diagramme d'état Média</w:t>
                               </w:r>
@@ -6609,27 +6696,14 @@
                         <w:r>
                           <w:t xml:space="preserve">Figure </w:t>
                         </w:r>
-                        <w:r>
-                          <w:fldChar w:fldCharType="begin"/>
-                        </w:r>
-                        <w:r>
-                          <w:instrText xml:space="preserve"> SEQ Figure \* ARABIC </w:instrText>
-                        </w:r>
-                        <w:r>
-                          <w:fldChar w:fldCharType="separate"/>
-                        </w:r>
-                        <w:r>
-                          <w:rPr>
-                            <w:noProof/>
-                          </w:rPr>
-                          <w:t>7</w:t>
-                        </w:r>
-                        <w:r>
-                          <w:rPr>
-                            <w:noProof/>
-                          </w:rPr>
-                          <w:fldChar w:fldCharType="end"/>
-                        </w:r>
+                        <w:fldSimple w:instr=" SEQ Figure \* ARABIC ">
+                          <w:r>
+                            <w:rPr>
+                              <w:noProof/>
+                            </w:rPr>
+                            <w:t>17</w:t>
+                          </w:r>
+                        </w:fldSimple>
                         <w:r>
                           <w:t xml:space="preserve"> - Diagramme d'état Média</w:t>
                         </w:r>
@@ -7053,7 +7127,6 @@
         <w:br w:type="page"/>
       </w:r>
     </w:p>
-    <w:bookmarkStart w:id="21" w:name="_Toc374878980"/>
     <w:p>
       <w:pPr>
         <w:pStyle w:val="Titre2"/>
@@ -7062,6 +7135,7 @@
           <w:numId w:val="1"/>
         </w:numPr>
       </w:pPr>
+      <w:bookmarkStart w:id="21" w:name="_Toc374878980"/>
       <w:r>
         <w:rPr>
           <w:noProof/>
@@ -7154,27 +7228,14 @@
                               <w:r>
                                 <w:t xml:space="preserve">Figure </w:t>
                               </w:r>
-                              <w:r>
-                                <w:fldChar w:fldCharType="begin"/>
-                              </w:r>
-                              <w:r>
-                                <w:instrText xml:space="preserve"> SEQ Figure \* ARABIC </w:instrText>
-                              </w:r>
-                              <w:r>
-                                <w:fldChar w:fldCharType="separate"/>
-                              </w:r>
-                              <w:r>
-                                <w:rPr>
-                                  <w:noProof/>
-                                </w:rPr>
-                                <w:t>8</w:t>
-                              </w:r>
-                              <w:r>
-                                <w:rPr>
-                                  <w:noProof/>
-                                </w:rPr>
-                                <w:fldChar w:fldCharType="end"/>
-                              </w:r>
+                              <w:fldSimple w:instr=" SEQ Figure \* ARABIC ">
+                                <w:r>
+                                  <w:rPr>
+                                    <w:noProof/>
+                                  </w:rPr>
+                                  <w:t>18</w:t>
+                                </w:r>
+                              </w:fldSimple>
                               <w:r>
                                 <w:t xml:space="preserve"> - Diagramme de composants</w:t>
                               </w:r>
@@ -7212,27 +7273,14 @@
                         <w:r>
                           <w:t xml:space="preserve">Figure </w:t>
                         </w:r>
-                        <w:r>
-                          <w:fldChar w:fldCharType="begin"/>
-                        </w:r>
-                        <w:r>
-                          <w:instrText xml:space="preserve"> SEQ Figure \* ARABIC </w:instrText>
-                        </w:r>
-                        <w:r>
-                          <w:fldChar w:fldCharType="separate"/>
-                        </w:r>
-                        <w:r>
-                          <w:rPr>
-                            <w:noProof/>
-                          </w:rPr>
-                          <w:t>8</w:t>
-                        </w:r>
-                        <w:r>
-                          <w:rPr>
-                            <w:noProof/>
-                          </w:rPr>
-                          <w:fldChar w:fldCharType="end"/>
-                        </w:r>
+                        <w:fldSimple w:instr=" SEQ Figure \* ARABIC ">
+                          <w:r>
+                            <w:rPr>
+                              <w:noProof/>
+                            </w:rPr>
+                            <w:t>18</w:t>
+                          </w:r>
+                        </w:fldSimple>
                         <w:r>
                           <w:t xml:space="preserve"> - Diagramme de composants</w:t>
                         </w:r>
@@ -7288,7 +7336,21 @@
         <w:rPr>
           <w:sz w:val="20"/>
         </w:rPr>
-        <w:t>Pour les utilisateurs, c’est l’interface IUtilisateur qui propose des propriétés propres à tous les utilisateurs : nom, prénom, âge, type, …</w:t>
+        <w:t xml:space="preserve">Pour les utilisateurs, c’est l’interface </w:t>
+      </w:r>
+      <w:proofErr w:type="spellStart"/>
+      <w:r>
+        <w:rPr>
+          <w:sz w:val="20"/>
+        </w:rPr>
+        <w:t>IUtilisateur</w:t>
+      </w:r>
+      <w:proofErr w:type="spellEnd"/>
+      <w:r>
+        <w:rPr>
+          <w:sz w:val="20"/>
+        </w:rPr>
+        <w:t xml:space="preserve"> qui propose des propriétés propres à tous les utilisateurs : nom, prénom, âge, type, …</w:t>
       </w:r>
     </w:p>
     <w:p>
@@ -7341,6 +7403,9 @@
     </w:p>
     <w:p/>
     <w:p>
+      <w:pPr>
+        <w:keepNext/>
+      </w:pPr>
       <w:r>
         <w:rPr>
           <w:noProof/>
@@ -7396,6 +7461,25 @@
         </w:drawing>
       </w:r>
     </w:p>
+    <w:p>
+      <w:pPr>
+        <w:pStyle w:val="Lgende"/>
+      </w:pPr>
+      <w:r>
+        <w:t xml:space="preserve">Figure </w:t>
+      </w:r>
+      <w:fldSimple w:instr=" SEQ Figure \* ARABIC ">
+        <w:r>
+          <w:rPr>
+            <w:noProof/>
+          </w:rPr>
+          <w:t>19</w:t>
+        </w:r>
+      </w:fldSimple>
+      <w:r>
+        <w:t xml:space="preserve"> - Diagramme de déploiement</w:t>
+      </w:r>
+    </w:p>
     <w:p/>
     <w:p/>
     <w:p/>
@@ -7431,7 +7515,15 @@
     <w:p/>
     <w:p>
       <w:r>
-        <w:t>Différentes méthodes d’accès à distance existent, pour une application en mode console, psexec sera suffisante.</w:t>
+        <w:t xml:space="preserve">Différentes méthodes d’accès à distance existent, pour une application en mode console, </w:t>
+      </w:r>
+      <w:proofErr w:type="spellStart"/>
+      <w:r>
+        <w:t>psexec</w:t>
+      </w:r>
+      <w:proofErr w:type="spellEnd"/>
+      <w:r>
+        <w:t xml:space="preserve"> sera suffisante.</w:t>
       </w:r>
     </w:p>
     <w:p>
@@ -7571,7 +7663,7 @@
           <w:rPr>
             <w:noProof/>
           </w:rPr>
-          <w:t>1</w:t>
+          <w:t>9</w:t>
         </w:r>
         <w:r>
           <w:fldChar w:fldCharType="end"/>
@@ -9591,7 +9683,7 @@
   <a:extraClrSchemeLst/>
   <a:extLst>
     <a:ext uri="{05A4C25C-085E-4340-85A3-A5531E510DB2}">
-      <thm15:themeFamily xmlns="" xmlns:thm15="http://schemas.microsoft.com/office/thememl/2012/main" name="Office Theme" id="{62F939B6-93AF-4DB8-9C6B-D6C7DFDC589F}" vid="{4A3C46E8-61CC-4603-A589-7422A47A8E4A}"/>
+      <thm15:themeFamily xmlns:thm15="http://schemas.microsoft.com/office/thememl/2012/main" xmlns="" name="Office Theme" id="{62F939B6-93AF-4DB8-9C6B-D6C7DFDC589F}" vid="{4A3C46E8-61CC-4603-A589-7422A47A8E4A}"/>
     </a:ext>
   </a:extLst>
 </a:theme>
@@ -9621,7 +9713,7 @@
 </file>
 
 <file path=customXml/itemProps2.xml><?xml version="1.0" encoding="utf-8"?>
-<ds:datastoreItem xmlns:ds="http://schemas.openxmlformats.org/officeDocument/2006/customXml" ds:itemID="{994EDCBC-ED77-4AEE-AE48-244313177AC4}">
+<ds:datastoreItem xmlns:ds="http://schemas.openxmlformats.org/officeDocument/2006/customXml" ds:itemID="{7962C3E6-C3DF-45AB-967F-83A5502233D7}">
   <ds:schemaRefs>
     <ds:schemaRef ds:uri="http://schemas.openxmlformats.org/officeDocument/2006/bibliography"/>
   </ds:schemaRefs>

</xml_diff>